<commit_message>
added practice.css and fixed html
</commit_message>
<xml_diff>
--- a/Final Project Files/Article Page- Bridget Jones example.docx
+++ b/Final Project Files/Article Page- Bridget Jones example.docx
@@ -2001,95 +2001,6 @@
           <w:sz w:val="40"/>
         </w:rPr>
       </w:pPr>
-      <w:r>
-        <w:rPr>
-          <w:noProof/>
-          <w:sz w:val="40"/>
-        </w:rPr>
-        <w:pict>
-          <v:shape id="_x0000_s1035" type="#_x0000_t202" style="position:absolute;margin-left:324pt;margin-top:180pt;width:342pt;height:252pt;z-index:251669504;mso-wrap-edited:f;mso-position-horizontal:absolute;mso-position-vertical:absolute" wrapcoords="0 0 21600 0 21600 21600 0 21600 0 0" filled="f" stroked="f">
-            <v:fill o:detectmouseclick="t"/>
-            <v:textbox style="mso-next-textbox:#_x0000_s1035" inset=",7.2pt,,7.2pt">
-              <w:txbxContent>
-                <w:p>
-                  <w:r>
-                    <w:t>Appetizers:</w:t>
-                  </w:r>
-                </w:p>
-                <w:p>
-                  <w:r>
-                    <w:t>Mini Gherkins and Stuffed Olives (Served with Toothpicks)</w:t>
-                  </w:r>
-                </w:p>
-                <w:p>
-                  <w:r>
-                    <w:t xml:space="preserve">Mini “Magic Mushroom” Thai </w:t>
-                  </w:r>
-                  <w:proofErr w:type="spellStart"/>
-                  <w:r>
-                    <w:t>Omlettes</w:t>
-                  </w:r>
-                  <w:proofErr w:type="spellEnd"/>
-                  <w:r>
-                    <w:t xml:space="preserve"> </w:t>
-                  </w:r>
-                </w:p>
-                <w:p>
-                  <w:r>
-                    <w:t>Entrée:</w:t>
-                  </w:r>
-                </w:p>
-                <w:p>
-                  <w:r>
-                    <w:t>Potato Leek “Blue” Soup w Fried Capers</w:t>
-                  </w:r>
-                </w:p>
-                <w:p>
-                  <w:r>
-                    <w:t xml:space="preserve">Curried Turkey Salad with Bibb </w:t>
-                  </w:r>
-                  <w:proofErr w:type="gramStart"/>
-                  <w:r>
-                    <w:t>Lettuce</w:t>
-                  </w:r>
-                  <w:proofErr w:type="gramEnd"/>
-                </w:p>
-                <w:p>
-                  <w:r>
-                    <w:t xml:space="preserve">Drink: </w:t>
-                  </w:r>
-                </w:p>
-                <w:p>
-                  <w:r>
-                    <w:t>Spiked Thai Iced Tea</w:t>
-                  </w:r>
-                </w:p>
-                <w:p>
-                  <w:r>
-                    <w:t>Dessert:</w:t>
-                  </w:r>
-                </w:p>
-                <w:p>
-                  <w:r>
-                    <w:t xml:space="preserve">Almond Cake with Orange </w:t>
-                  </w:r>
-                  <w:proofErr w:type="spellStart"/>
-                  <w:r>
-                    <w:t>Mascapone</w:t>
-                  </w:r>
-                  <w:proofErr w:type="spellEnd"/>
-                  <w:r>
-                    <w:t xml:space="preserve"> Frosting</w:t>
-                  </w:r>
-                </w:p>
-                <w:p/>
-                <w:p/>
-              </w:txbxContent>
-            </v:textbox>
-            <w10:wrap type="tight"/>
-          </v:shape>
-        </w:pict>
-      </w:r>
       <w:r>
         <w:rPr>
           <w:noProof/>

</xml_diff>

<commit_message>
homework and final project edits
</commit_message>
<xml_diff>
--- a/Final Project Files/Article Page- Bridget Jones example.docx
+++ b/Final Project Files/Article Page- Bridget Jones example.docx
@@ -220,23 +220,1707 @@
               <w:txbxContent>
                 <w:p>
                   <w:r>
-                    <w:t>Text text text text Text text text textText text text text Text text text text text text text text Text text text text Text text text text Text text text text Text text text text Text text text text Text text text text Text text text text Text text text text Text text text text</w:t>
-                  </w:r>
+                    <w:t xml:space="preserve">Text </w:t>
+                  </w:r>
+                  <w:proofErr w:type="spellStart"/>
+                  <w:r>
+                    <w:t>text</w:t>
+                  </w:r>
+                  <w:proofErr w:type="spellEnd"/>
+                  <w:r>
+                    <w:t xml:space="preserve"> </w:t>
+                  </w:r>
+                  <w:proofErr w:type="spellStart"/>
+                  <w:r>
+                    <w:t>text</w:t>
+                  </w:r>
+                  <w:proofErr w:type="spellEnd"/>
+                  <w:r>
+                    <w:t xml:space="preserve"> </w:t>
+                  </w:r>
+                  <w:proofErr w:type="spellStart"/>
+                  <w:r>
+                    <w:t>text</w:t>
+                  </w:r>
+                  <w:proofErr w:type="spellEnd"/>
+                  <w:r>
+                    <w:t xml:space="preserve"> </w:t>
+                  </w:r>
+                  <w:proofErr w:type="spellStart"/>
+                  <w:r>
+                    <w:t>Text</w:t>
+                  </w:r>
+                  <w:proofErr w:type="spellEnd"/>
+                  <w:r>
+                    <w:t xml:space="preserve"> </w:t>
+                  </w:r>
+                  <w:proofErr w:type="spellStart"/>
+                  <w:r>
+                    <w:t>text</w:t>
+                  </w:r>
+                  <w:proofErr w:type="spellEnd"/>
+                  <w:r>
+                    <w:t xml:space="preserve"> </w:t>
+                  </w:r>
+                  <w:proofErr w:type="spellStart"/>
+                  <w:r>
+                    <w:t>text</w:t>
+                  </w:r>
+                  <w:proofErr w:type="spellEnd"/>
+                  <w:r>
+                    <w:t xml:space="preserve"> </w:t>
+                  </w:r>
+                  <w:proofErr w:type="spellStart"/>
+                  <w:r>
+                    <w:t>textText</w:t>
+                  </w:r>
+                  <w:proofErr w:type="spellEnd"/>
+                  <w:r>
+                    <w:t xml:space="preserve"> text </w:t>
+                  </w:r>
+                  <w:proofErr w:type="spellStart"/>
+                  <w:r>
+                    <w:t>text</w:t>
+                  </w:r>
+                  <w:proofErr w:type="spellEnd"/>
+                  <w:r>
+                    <w:t xml:space="preserve"> </w:t>
+                  </w:r>
+                  <w:proofErr w:type="spellStart"/>
+                  <w:r>
+                    <w:t>text</w:t>
+                  </w:r>
+                  <w:proofErr w:type="spellEnd"/>
+                  <w:r>
+                    <w:t xml:space="preserve"> </w:t>
+                  </w:r>
+                  <w:proofErr w:type="spellStart"/>
+                  <w:r>
+                    <w:t>Text</w:t>
+                  </w:r>
+                  <w:proofErr w:type="spellEnd"/>
+                  <w:r>
+                    <w:t xml:space="preserve"> </w:t>
+                  </w:r>
+                  <w:proofErr w:type="spellStart"/>
+                  <w:r>
+                    <w:t>text</w:t>
+                  </w:r>
+                  <w:proofErr w:type="spellEnd"/>
+                  <w:r>
+                    <w:t xml:space="preserve"> </w:t>
+                  </w:r>
+                  <w:proofErr w:type="spellStart"/>
+                  <w:r>
+                    <w:t>text</w:t>
+                  </w:r>
+                  <w:proofErr w:type="spellEnd"/>
+                  <w:r>
+                    <w:t xml:space="preserve"> </w:t>
+                  </w:r>
+                  <w:proofErr w:type="spellStart"/>
+                  <w:r>
+                    <w:t>text</w:t>
+                  </w:r>
+                  <w:proofErr w:type="spellEnd"/>
+                  <w:r>
+                    <w:t xml:space="preserve"> </w:t>
+                  </w:r>
+                  <w:proofErr w:type="spellStart"/>
+                  <w:r>
+                    <w:t>text</w:t>
+                  </w:r>
+                  <w:proofErr w:type="spellEnd"/>
+                  <w:r>
+                    <w:t xml:space="preserve"> </w:t>
+                  </w:r>
+                  <w:proofErr w:type="spellStart"/>
+                  <w:r>
+                    <w:t>text</w:t>
+                  </w:r>
+                  <w:proofErr w:type="spellEnd"/>
+                  <w:r>
+                    <w:t xml:space="preserve"> </w:t>
+                  </w:r>
+                  <w:proofErr w:type="spellStart"/>
+                  <w:r>
+                    <w:t>text</w:t>
+                  </w:r>
+                  <w:proofErr w:type="spellEnd"/>
+                  <w:r>
+                    <w:t xml:space="preserve"> </w:t>
+                  </w:r>
+                  <w:proofErr w:type="spellStart"/>
+                  <w:r>
+                    <w:t>text</w:t>
+                  </w:r>
+                  <w:proofErr w:type="spellEnd"/>
+                  <w:r>
+                    <w:t xml:space="preserve"> </w:t>
+                  </w:r>
+                  <w:proofErr w:type="spellStart"/>
+                  <w:r>
+                    <w:t>Text</w:t>
+                  </w:r>
+                  <w:proofErr w:type="spellEnd"/>
+                  <w:r>
+                    <w:t xml:space="preserve"> </w:t>
+                  </w:r>
+                  <w:proofErr w:type="spellStart"/>
+                  <w:r>
+                    <w:t>text</w:t>
+                  </w:r>
+                  <w:proofErr w:type="spellEnd"/>
+                  <w:r>
+                    <w:t xml:space="preserve"> </w:t>
+                  </w:r>
+                  <w:proofErr w:type="spellStart"/>
+                  <w:r>
+                    <w:t>text</w:t>
+                  </w:r>
+                  <w:proofErr w:type="spellEnd"/>
+                  <w:r>
+                    <w:t xml:space="preserve"> </w:t>
+                  </w:r>
+                  <w:proofErr w:type="spellStart"/>
+                  <w:r>
+                    <w:t>text</w:t>
+                  </w:r>
+                  <w:proofErr w:type="spellEnd"/>
+                  <w:r>
+                    <w:t xml:space="preserve"> </w:t>
+                  </w:r>
+                  <w:proofErr w:type="spellStart"/>
+                  <w:r>
+                    <w:t>Text</w:t>
+                  </w:r>
+                  <w:proofErr w:type="spellEnd"/>
+                  <w:r>
+                    <w:t xml:space="preserve"> </w:t>
+                  </w:r>
+                  <w:proofErr w:type="spellStart"/>
+                  <w:r>
+                    <w:t>text</w:t>
+                  </w:r>
+                  <w:proofErr w:type="spellEnd"/>
+                  <w:r>
+                    <w:t xml:space="preserve"> </w:t>
+                  </w:r>
+                  <w:proofErr w:type="spellStart"/>
+                  <w:r>
+                    <w:t>text</w:t>
+                  </w:r>
+                  <w:proofErr w:type="spellEnd"/>
+                  <w:r>
+                    <w:t xml:space="preserve"> </w:t>
+                  </w:r>
+                  <w:proofErr w:type="spellStart"/>
+                  <w:r>
+                    <w:t>text</w:t>
+                  </w:r>
+                  <w:proofErr w:type="spellEnd"/>
+                  <w:r>
+                    <w:t xml:space="preserve"> </w:t>
+                  </w:r>
+                  <w:proofErr w:type="spellStart"/>
+                  <w:r>
+                    <w:t>Text</w:t>
+                  </w:r>
+                  <w:proofErr w:type="spellEnd"/>
+                  <w:r>
+                    <w:t xml:space="preserve"> </w:t>
+                  </w:r>
+                  <w:proofErr w:type="spellStart"/>
+                  <w:r>
+                    <w:t>text</w:t>
+                  </w:r>
+                  <w:proofErr w:type="spellEnd"/>
+                  <w:r>
+                    <w:t xml:space="preserve"> </w:t>
+                  </w:r>
+                  <w:proofErr w:type="spellStart"/>
+                  <w:r>
+                    <w:t>text</w:t>
+                  </w:r>
+                  <w:proofErr w:type="spellEnd"/>
+                  <w:r>
+                    <w:t xml:space="preserve"> </w:t>
+                  </w:r>
+                  <w:proofErr w:type="spellStart"/>
+                  <w:r>
+                    <w:t>text</w:t>
+                  </w:r>
+                  <w:proofErr w:type="spellEnd"/>
+                  <w:r>
+                    <w:t xml:space="preserve"> </w:t>
+                  </w:r>
+                  <w:proofErr w:type="spellStart"/>
+                  <w:r>
+                    <w:t>Text</w:t>
+                  </w:r>
+                  <w:proofErr w:type="spellEnd"/>
+                  <w:r>
+                    <w:t xml:space="preserve"> </w:t>
+                  </w:r>
+                  <w:proofErr w:type="spellStart"/>
+                  <w:r>
+                    <w:t>text</w:t>
+                  </w:r>
+                  <w:proofErr w:type="spellEnd"/>
+                  <w:r>
+                    <w:t xml:space="preserve"> </w:t>
+                  </w:r>
+                  <w:proofErr w:type="spellStart"/>
+                  <w:r>
+                    <w:t>text</w:t>
+                  </w:r>
+                  <w:proofErr w:type="spellEnd"/>
+                  <w:r>
+                    <w:t xml:space="preserve"> </w:t>
+                  </w:r>
+                  <w:proofErr w:type="spellStart"/>
+                  <w:r>
+                    <w:t>text</w:t>
+                  </w:r>
+                  <w:proofErr w:type="spellEnd"/>
+                  <w:r>
+                    <w:t xml:space="preserve"> </w:t>
+                  </w:r>
+                  <w:proofErr w:type="spellStart"/>
+                  <w:r>
+                    <w:t>Text</w:t>
+                  </w:r>
+                  <w:proofErr w:type="spellEnd"/>
+                  <w:r>
+                    <w:t xml:space="preserve"> </w:t>
+                  </w:r>
+                  <w:proofErr w:type="spellStart"/>
+                  <w:r>
+                    <w:t>text</w:t>
+                  </w:r>
+                  <w:proofErr w:type="spellEnd"/>
+                  <w:r>
+                    <w:t xml:space="preserve"> </w:t>
+                  </w:r>
+                  <w:proofErr w:type="spellStart"/>
+                  <w:r>
+                    <w:t>text</w:t>
+                  </w:r>
+                  <w:proofErr w:type="spellEnd"/>
+                  <w:r>
+                    <w:t xml:space="preserve"> </w:t>
+                  </w:r>
+                  <w:proofErr w:type="spellStart"/>
+                  <w:r>
+                    <w:t>text</w:t>
+                  </w:r>
+                  <w:proofErr w:type="spellEnd"/>
+                  <w:r>
+                    <w:t xml:space="preserve"> </w:t>
+                  </w:r>
+                  <w:proofErr w:type="spellStart"/>
+                  <w:r>
+                    <w:t>Text</w:t>
+                  </w:r>
+                  <w:proofErr w:type="spellEnd"/>
+                  <w:r>
+                    <w:t xml:space="preserve"> </w:t>
+                  </w:r>
+                  <w:proofErr w:type="spellStart"/>
+                  <w:r>
+                    <w:t>text</w:t>
+                  </w:r>
+                  <w:proofErr w:type="spellEnd"/>
+                  <w:r>
+                    <w:t xml:space="preserve"> </w:t>
+                  </w:r>
+                  <w:proofErr w:type="spellStart"/>
+                  <w:r>
+                    <w:t>text</w:t>
+                  </w:r>
+                  <w:proofErr w:type="spellEnd"/>
+                  <w:r>
+                    <w:t xml:space="preserve"> </w:t>
+                  </w:r>
+                  <w:proofErr w:type="spellStart"/>
+                  <w:r>
+                    <w:t>text</w:t>
+                  </w:r>
+                  <w:proofErr w:type="spellEnd"/>
+                  <w:r>
+                    <w:t xml:space="preserve"> </w:t>
+                  </w:r>
+                  <w:proofErr w:type="spellStart"/>
+                  <w:r>
+                    <w:t>Text</w:t>
+                  </w:r>
+                  <w:proofErr w:type="spellEnd"/>
+                  <w:r>
+                    <w:t xml:space="preserve"> </w:t>
+                  </w:r>
+                  <w:proofErr w:type="spellStart"/>
+                  <w:r>
+                    <w:t>text</w:t>
+                  </w:r>
+                  <w:proofErr w:type="spellEnd"/>
+                  <w:r>
+                    <w:t xml:space="preserve"> </w:t>
+                  </w:r>
+                  <w:proofErr w:type="spellStart"/>
+                  <w:r>
+                    <w:t>text</w:t>
+                  </w:r>
+                  <w:proofErr w:type="spellEnd"/>
+                  <w:r>
+                    <w:t xml:space="preserve"> </w:t>
+                  </w:r>
+                  <w:proofErr w:type="spellStart"/>
+                  <w:r>
+                    <w:t>text</w:t>
+                  </w:r>
+                  <w:proofErr w:type="spellEnd"/>
+                  <w:r>
+                    <w:t xml:space="preserve"> </w:t>
+                  </w:r>
+                  <w:proofErr w:type="spellStart"/>
+                  <w:r>
+                    <w:t>Text</w:t>
+                  </w:r>
+                  <w:proofErr w:type="spellEnd"/>
+                  <w:r>
+                    <w:t xml:space="preserve"> </w:t>
+                  </w:r>
+                  <w:proofErr w:type="spellStart"/>
+                  <w:r>
+                    <w:t>text</w:t>
+                  </w:r>
+                  <w:proofErr w:type="spellEnd"/>
+                  <w:r>
+                    <w:t xml:space="preserve"> </w:t>
+                  </w:r>
+                  <w:proofErr w:type="spellStart"/>
+                  <w:r>
+                    <w:t>text</w:t>
+                  </w:r>
+                  <w:proofErr w:type="spellEnd"/>
+                  <w:r>
+                    <w:t xml:space="preserve"> </w:t>
+                  </w:r>
+                  <w:proofErr w:type="spellStart"/>
+                  <w:r>
+                    <w:t>text</w:t>
+                  </w:r>
+                  <w:proofErr w:type="spellEnd"/>
+                  <w:r>
+                    <w:t xml:space="preserve"> </w:t>
+                  </w:r>
+                  <w:proofErr w:type="spellStart"/>
+                  <w:r>
+                    <w:t>Text</w:t>
+                  </w:r>
+                  <w:proofErr w:type="spellEnd"/>
+                  <w:r>
+                    <w:t xml:space="preserve"> </w:t>
+                  </w:r>
+                  <w:proofErr w:type="spellStart"/>
+                  <w:r>
+                    <w:t>text</w:t>
+                  </w:r>
+                  <w:proofErr w:type="spellEnd"/>
+                  <w:r>
+                    <w:t xml:space="preserve"> </w:t>
+                  </w:r>
+                  <w:proofErr w:type="spellStart"/>
+                  <w:r>
+                    <w:t>text</w:t>
+                  </w:r>
+                  <w:proofErr w:type="spellEnd"/>
+                  <w:r>
+                    <w:t xml:space="preserve"> </w:t>
+                  </w:r>
+                  <w:proofErr w:type="spellStart"/>
+                  <w:r>
+                    <w:t>text</w:t>
+                  </w:r>
+                  <w:proofErr w:type="spellEnd"/>
                 </w:p>
                 <w:p>
                   <w:r>
-                    <w:t>Text text text text Text text text textText text text text Text text text text text text text text Text text text text Text text text text Text text text text Text text text text Text text text text Text text text text Text text text text Text text text text Text text text text</w:t>
-                  </w:r>
+                    <w:t xml:space="preserve">Text </w:t>
+                  </w:r>
+                  <w:proofErr w:type="spellStart"/>
+                  <w:r>
+                    <w:t>text</w:t>
+                  </w:r>
+                  <w:proofErr w:type="spellEnd"/>
+                  <w:r>
+                    <w:t xml:space="preserve"> </w:t>
+                  </w:r>
+                  <w:proofErr w:type="spellStart"/>
+                  <w:r>
+                    <w:t>text</w:t>
+                  </w:r>
+                  <w:proofErr w:type="spellEnd"/>
+                  <w:r>
+                    <w:t xml:space="preserve"> </w:t>
+                  </w:r>
+                  <w:proofErr w:type="spellStart"/>
+                  <w:r>
+                    <w:t>text</w:t>
+                  </w:r>
+                  <w:proofErr w:type="spellEnd"/>
+                  <w:r>
+                    <w:t xml:space="preserve"> </w:t>
+                  </w:r>
+                  <w:proofErr w:type="spellStart"/>
+                  <w:r>
+                    <w:t>Text</w:t>
+                  </w:r>
+                  <w:proofErr w:type="spellEnd"/>
+                  <w:r>
+                    <w:t xml:space="preserve"> </w:t>
+                  </w:r>
+                  <w:proofErr w:type="spellStart"/>
+                  <w:r>
+                    <w:t>text</w:t>
+                  </w:r>
+                  <w:proofErr w:type="spellEnd"/>
+                  <w:r>
+                    <w:t xml:space="preserve"> </w:t>
+                  </w:r>
+                  <w:proofErr w:type="spellStart"/>
+                  <w:r>
+                    <w:t>text</w:t>
+                  </w:r>
+                  <w:proofErr w:type="spellEnd"/>
+                  <w:r>
+                    <w:t xml:space="preserve"> </w:t>
+                  </w:r>
+                  <w:proofErr w:type="spellStart"/>
+                  <w:r>
+                    <w:t>textText</w:t>
+                  </w:r>
+                  <w:proofErr w:type="spellEnd"/>
+                  <w:r>
+                    <w:t xml:space="preserve"> text </w:t>
+                  </w:r>
+                  <w:proofErr w:type="spellStart"/>
+                  <w:r>
+                    <w:t>text</w:t>
+                  </w:r>
+                  <w:proofErr w:type="spellEnd"/>
+                  <w:r>
+                    <w:t xml:space="preserve"> </w:t>
+                  </w:r>
+                  <w:proofErr w:type="spellStart"/>
+                  <w:r>
+                    <w:t>text</w:t>
+                  </w:r>
+                  <w:proofErr w:type="spellEnd"/>
+                  <w:r>
+                    <w:t xml:space="preserve"> </w:t>
+                  </w:r>
+                  <w:proofErr w:type="spellStart"/>
+                  <w:r>
+                    <w:t>Text</w:t>
+                  </w:r>
+                  <w:proofErr w:type="spellEnd"/>
+                  <w:r>
+                    <w:t xml:space="preserve"> </w:t>
+                  </w:r>
+                  <w:proofErr w:type="spellStart"/>
+                  <w:r>
+                    <w:t>text</w:t>
+                  </w:r>
+                  <w:proofErr w:type="spellEnd"/>
+                  <w:r>
+                    <w:t xml:space="preserve"> </w:t>
+                  </w:r>
+                  <w:proofErr w:type="spellStart"/>
+                  <w:r>
+                    <w:t>text</w:t>
+                  </w:r>
+                  <w:proofErr w:type="spellEnd"/>
+                  <w:r>
+                    <w:t xml:space="preserve"> </w:t>
+                  </w:r>
+                  <w:proofErr w:type="spellStart"/>
+                  <w:r>
+                    <w:t>text</w:t>
+                  </w:r>
+                  <w:proofErr w:type="spellEnd"/>
+                  <w:r>
+                    <w:t xml:space="preserve"> </w:t>
+                  </w:r>
+                  <w:proofErr w:type="spellStart"/>
+                  <w:r>
+                    <w:t>text</w:t>
+                  </w:r>
+                  <w:proofErr w:type="spellEnd"/>
+                  <w:r>
+                    <w:t xml:space="preserve"> </w:t>
+                  </w:r>
+                  <w:proofErr w:type="spellStart"/>
+                  <w:r>
+                    <w:t>text</w:t>
+                  </w:r>
+                  <w:proofErr w:type="spellEnd"/>
+                  <w:r>
+                    <w:t xml:space="preserve"> </w:t>
+                  </w:r>
+                  <w:proofErr w:type="spellStart"/>
+                  <w:r>
+                    <w:t>text</w:t>
+                  </w:r>
+                  <w:proofErr w:type="spellEnd"/>
+                  <w:r>
+                    <w:t xml:space="preserve"> </w:t>
+                  </w:r>
+                  <w:proofErr w:type="spellStart"/>
+                  <w:r>
+                    <w:t>text</w:t>
+                  </w:r>
+                  <w:proofErr w:type="spellEnd"/>
+                  <w:r>
+                    <w:t xml:space="preserve"> </w:t>
+                  </w:r>
+                  <w:proofErr w:type="spellStart"/>
+                  <w:r>
+                    <w:t>Text</w:t>
+                  </w:r>
+                  <w:proofErr w:type="spellEnd"/>
+                  <w:r>
+                    <w:t xml:space="preserve"> </w:t>
+                  </w:r>
+                  <w:proofErr w:type="spellStart"/>
+                  <w:r>
+                    <w:t>text</w:t>
+                  </w:r>
+                  <w:proofErr w:type="spellEnd"/>
+                  <w:r>
+                    <w:t xml:space="preserve"> </w:t>
+                  </w:r>
+                  <w:proofErr w:type="spellStart"/>
+                  <w:r>
+                    <w:t>text</w:t>
+                  </w:r>
+                  <w:proofErr w:type="spellEnd"/>
+                  <w:r>
+                    <w:t xml:space="preserve"> </w:t>
+                  </w:r>
+                  <w:proofErr w:type="spellStart"/>
+                  <w:r>
+                    <w:t>text</w:t>
+                  </w:r>
+                  <w:proofErr w:type="spellEnd"/>
+                  <w:r>
+                    <w:t xml:space="preserve"> </w:t>
+                  </w:r>
+                  <w:proofErr w:type="spellStart"/>
+                  <w:r>
+                    <w:t>Text</w:t>
+                  </w:r>
+                  <w:proofErr w:type="spellEnd"/>
+                  <w:r>
+                    <w:t xml:space="preserve"> </w:t>
+                  </w:r>
+                  <w:proofErr w:type="spellStart"/>
+                  <w:r>
+                    <w:t>text</w:t>
+                  </w:r>
+                  <w:proofErr w:type="spellEnd"/>
+                  <w:r>
+                    <w:t xml:space="preserve"> </w:t>
+                  </w:r>
+                  <w:proofErr w:type="spellStart"/>
+                  <w:r>
+                    <w:t>text</w:t>
+                  </w:r>
+                  <w:proofErr w:type="spellEnd"/>
+                  <w:r>
+                    <w:t xml:space="preserve"> </w:t>
+                  </w:r>
+                  <w:proofErr w:type="spellStart"/>
+                  <w:r>
+                    <w:t>text</w:t>
+                  </w:r>
+                  <w:proofErr w:type="spellEnd"/>
+                  <w:r>
+                    <w:t xml:space="preserve"> </w:t>
+                  </w:r>
+                  <w:proofErr w:type="spellStart"/>
+                  <w:r>
+                    <w:t>Text</w:t>
+                  </w:r>
+                  <w:proofErr w:type="spellEnd"/>
+                  <w:r>
+                    <w:t xml:space="preserve"> </w:t>
+                  </w:r>
+                  <w:proofErr w:type="spellStart"/>
+                  <w:r>
+                    <w:t>text</w:t>
+                  </w:r>
+                  <w:proofErr w:type="spellEnd"/>
+                  <w:r>
+                    <w:t xml:space="preserve"> </w:t>
+                  </w:r>
+                  <w:proofErr w:type="spellStart"/>
+                  <w:r>
+                    <w:t>text</w:t>
+                  </w:r>
+                  <w:proofErr w:type="spellEnd"/>
+                  <w:r>
+                    <w:t xml:space="preserve"> </w:t>
+                  </w:r>
+                  <w:proofErr w:type="spellStart"/>
+                  <w:r>
+                    <w:t>text</w:t>
+                  </w:r>
+                  <w:proofErr w:type="spellEnd"/>
+                  <w:r>
+                    <w:t xml:space="preserve"> </w:t>
+                  </w:r>
+                  <w:proofErr w:type="spellStart"/>
+                  <w:r>
+                    <w:t>Text</w:t>
+                  </w:r>
+                  <w:proofErr w:type="spellEnd"/>
+                  <w:r>
+                    <w:t xml:space="preserve"> </w:t>
+                  </w:r>
+                  <w:proofErr w:type="spellStart"/>
+                  <w:r>
+                    <w:t>text</w:t>
+                  </w:r>
+                  <w:proofErr w:type="spellEnd"/>
+                  <w:r>
+                    <w:t xml:space="preserve"> </w:t>
+                  </w:r>
+                  <w:proofErr w:type="spellStart"/>
+                  <w:r>
+                    <w:t>text</w:t>
+                  </w:r>
+                  <w:proofErr w:type="spellEnd"/>
+                  <w:r>
+                    <w:t xml:space="preserve"> </w:t>
+                  </w:r>
+                  <w:proofErr w:type="spellStart"/>
+                  <w:r>
+                    <w:t>text</w:t>
+                  </w:r>
+                  <w:proofErr w:type="spellEnd"/>
+                  <w:r>
+                    <w:t xml:space="preserve"> </w:t>
+                  </w:r>
+                  <w:proofErr w:type="spellStart"/>
+                  <w:r>
+                    <w:t>Text</w:t>
+                  </w:r>
+                  <w:proofErr w:type="spellEnd"/>
+                  <w:r>
+                    <w:t xml:space="preserve"> </w:t>
+                  </w:r>
+                  <w:proofErr w:type="spellStart"/>
+                  <w:r>
+                    <w:t>text</w:t>
+                  </w:r>
+                  <w:proofErr w:type="spellEnd"/>
+                  <w:r>
+                    <w:t xml:space="preserve"> </w:t>
+                  </w:r>
+                  <w:proofErr w:type="spellStart"/>
+                  <w:r>
+                    <w:t>text</w:t>
+                  </w:r>
+                  <w:proofErr w:type="spellEnd"/>
+                  <w:r>
+                    <w:t xml:space="preserve"> </w:t>
+                  </w:r>
+                  <w:proofErr w:type="spellStart"/>
+                  <w:r>
+                    <w:t>text</w:t>
+                  </w:r>
+                  <w:proofErr w:type="spellEnd"/>
+                  <w:r>
+                    <w:t xml:space="preserve"> </w:t>
+                  </w:r>
+                  <w:proofErr w:type="spellStart"/>
+                  <w:r>
+                    <w:t>Text</w:t>
+                  </w:r>
+                  <w:proofErr w:type="spellEnd"/>
+                  <w:r>
+                    <w:t xml:space="preserve"> </w:t>
+                  </w:r>
+                  <w:proofErr w:type="spellStart"/>
+                  <w:r>
+                    <w:t>text</w:t>
+                  </w:r>
+                  <w:proofErr w:type="spellEnd"/>
+                  <w:r>
+                    <w:t xml:space="preserve"> </w:t>
+                  </w:r>
+                  <w:proofErr w:type="spellStart"/>
+                  <w:r>
+                    <w:t>text</w:t>
+                  </w:r>
+                  <w:proofErr w:type="spellEnd"/>
+                  <w:r>
+                    <w:t xml:space="preserve"> </w:t>
+                  </w:r>
+                  <w:proofErr w:type="spellStart"/>
+                  <w:r>
+                    <w:t>text</w:t>
+                  </w:r>
+                  <w:proofErr w:type="spellEnd"/>
+                  <w:r>
+                    <w:t xml:space="preserve"> </w:t>
+                  </w:r>
+                  <w:proofErr w:type="spellStart"/>
+                  <w:r>
+                    <w:t>Text</w:t>
+                  </w:r>
+                  <w:proofErr w:type="spellEnd"/>
+                  <w:r>
+                    <w:t xml:space="preserve"> </w:t>
+                  </w:r>
+                  <w:proofErr w:type="spellStart"/>
+                  <w:r>
+                    <w:t>text</w:t>
+                  </w:r>
+                  <w:proofErr w:type="spellEnd"/>
+                  <w:r>
+                    <w:t xml:space="preserve"> </w:t>
+                  </w:r>
+                  <w:proofErr w:type="spellStart"/>
+                  <w:r>
+                    <w:t>text</w:t>
+                  </w:r>
+                  <w:proofErr w:type="spellEnd"/>
+                  <w:r>
+                    <w:t xml:space="preserve"> </w:t>
+                  </w:r>
+                  <w:proofErr w:type="spellStart"/>
+                  <w:r>
+                    <w:t>text</w:t>
+                  </w:r>
+                  <w:proofErr w:type="spellEnd"/>
+                  <w:r>
+                    <w:t xml:space="preserve"> </w:t>
+                  </w:r>
+                  <w:proofErr w:type="spellStart"/>
+                  <w:r>
+                    <w:t>Text</w:t>
+                  </w:r>
+                  <w:proofErr w:type="spellEnd"/>
+                  <w:r>
+                    <w:t xml:space="preserve"> </w:t>
+                  </w:r>
+                  <w:proofErr w:type="spellStart"/>
+                  <w:r>
+                    <w:t>text</w:t>
+                  </w:r>
+                  <w:proofErr w:type="spellEnd"/>
+                  <w:r>
+                    <w:t xml:space="preserve"> </w:t>
+                  </w:r>
+                  <w:proofErr w:type="spellStart"/>
+                  <w:r>
+                    <w:t>text</w:t>
+                  </w:r>
+                  <w:proofErr w:type="spellEnd"/>
+                  <w:r>
+                    <w:t xml:space="preserve"> </w:t>
+                  </w:r>
+                  <w:proofErr w:type="spellStart"/>
+                  <w:r>
+                    <w:t>text</w:t>
+                  </w:r>
+                  <w:proofErr w:type="spellEnd"/>
+                  <w:r>
+                    <w:t xml:space="preserve"> </w:t>
+                  </w:r>
+                  <w:proofErr w:type="spellStart"/>
+                  <w:r>
+                    <w:t>Text</w:t>
+                  </w:r>
+                  <w:proofErr w:type="spellEnd"/>
+                  <w:r>
+                    <w:t xml:space="preserve"> </w:t>
+                  </w:r>
+                  <w:proofErr w:type="spellStart"/>
+                  <w:r>
+                    <w:t>text</w:t>
+                  </w:r>
+                  <w:proofErr w:type="spellEnd"/>
+                  <w:r>
+                    <w:t xml:space="preserve"> </w:t>
+                  </w:r>
+                  <w:proofErr w:type="spellStart"/>
+                  <w:r>
+                    <w:t>text</w:t>
+                  </w:r>
+                  <w:proofErr w:type="spellEnd"/>
+                  <w:r>
+                    <w:t xml:space="preserve"> </w:t>
+                  </w:r>
+                  <w:proofErr w:type="spellStart"/>
+                  <w:r>
+                    <w:t>text</w:t>
+                  </w:r>
+                  <w:proofErr w:type="spellEnd"/>
                 </w:p>
                 <w:p>
                   <w:r>
-                    <w:t>Text text text text Text text text textText text text text Text text text text text text text text Text text text text Text text text text Text text text text Text text text text Text text text text Text text text text Text text text text Text text text text Text text text text</w:t>
-                  </w:r>
+                    <w:t xml:space="preserve">Text </w:t>
+                  </w:r>
+                  <w:proofErr w:type="spellStart"/>
+                  <w:r>
+                    <w:t>text</w:t>
+                  </w:r>
+                  <w:proofErr w:type="spellEnd"/>
+                  <w:r>
+                    <w:t xml:space="preserve"> </w:t>
+                  </w:r>
+                  <w:proofErr w:type="spellStart"/>
+                  <w:r>
+                    <w:t>text</w:t>
+                  </w:r>
+                  <w:proofErr w:type="spellEnd"/>
+                  <w:r>
+                    <w:t xml:space="preserve"> </w:t>
+                  </w:r>
+                  <w:proofErr w:type="spellStart"/>
+                  <w:r>
+                    <w:t>text</w:t>
+                  </w:r>
+                  <w:proofErr w:type="spellEnd"/>
+                  <w:r>
+                    <w:t xml:space="preserve"> </w:t>
+                  </w:r>
+                  <w:proofErr w:type="spellStart"/>
+                  <w:r>
+                    <w:t>Text</w:t>
+                  </w:r>
+                  <w:proofErr w:type="spellEnd"/>
+                  <w:r>
+                    <w:t xml:space="preserve"> </w:t>
+                  </w:r>
+                  <w:proofErr w:type="spellStart"/>
+                  <w:r>
+                    <w:t>text</w:t>
+                  </w:r>
+                  <w:proofErr w:type="spellEnd"/>
+                  <w:r>
+                    <w:t xml:space="preserve"> </w:t>
+                  </w:r>
+                  <w:proofErr w:type="spellStart"/>
+                  <w:r>
+                    <w:t>text</w:t>
+                  </w:r>
+                  <w:proofErr w:type="spellEnd"/>
+                  <w:r>
+                    <w:t xml:space="preserve"> </w:t>
+                  </w:r>
+                  <w:proofErr w:type="spellStart"/>
+                  <w:r>
+                    <w:t>textText</w:t>
+                  </w:r>
+                  <w:proofErr w:type="spellEnd"/>
+                  <w:r>
+                    <w:t xml:space="preserve"> text </w:t>
+                  </w:r>
+                  <w:proofErr w:type="spellStart"/>
+                  <w:r>
+                    <w:t>text</w:t>
+                  </w:r>
+                  <w:proofErr w:type="spellEnd"/>
+                  <w:r>
+                    <w:t xml:space="preserve"> </w:t>
+                  </w:r>
+                  <w:proofErr w:type="spellStart"/>
+                  <w:r>
+                    <w:t>text</w:t>
+                  </w:r>
+                  <w:proofErr w:type="spellEnd"/>
+                  <w:r>
+                    <w:t xml:space="preserve"> </w:t>
+                  </w:r>
+                  <w:proofErr w:type="spellStart"/>
+                  <w:r>
+                    <w:t>Text</w:t>
+                  </w:r>
+                  <w:proofErr w:type="spellEnd"/>
+                  <w:r>
+                    <w:t xml:space="preserve"> </w:t>
+                  </w:r>
+                  <w:proofErr w:type="spellStart"/>
+                  <w:r>
+                    <w:t>text</w:t>
+                  </w:r>
+                  <w:proofErr w:type="spellEnd"/>
+                  <w:r>
+                    <w:t xml:space="preserve"> </w:t>
+                  </w:r>
+                  <w:proofErr w:type="spellStart"/>
+                  <w:r>
+                    <w:t>text</w:t>
+                  </w:r>
+                  <w:proofErr w:type="spellEnd"/>
+                  <w:r>
+                    <w:t xml:space="preserve"> </w:t>
+                  </w:r>
+                  <w:proofErr w:type="spellStart"/>
+                  <w:r>
+                    <w:t>text</w:t>
+                  </w:r>
+                  <w:proofErr w:type="spellEnd"/>
+                  <w:r>
+                    <w:t xml:space="preserve"> </w:t>
+                  </w:r>
+                  <w:proofErr w:type="spellStart"/>
+                  <w:r>
+                    <w:t>text</w:t>
+                  </w:r>
+                  <w:proofErr w:type="spellEnd"/>
+                  <w:r>
+                    <w:t xml:space="preserve"> </w:t>
+                  </w:r>
+                  <w:proofErr w:type="spellStart"/>
+                  <w:r>
+                    <w:t>text</w:t>
+                  </w:r>
+                  <w:proofErr w:type="spellEnd"/>
+                  <w:r>
+                    <w:t xml:space="preserve"> </w:t>
+                  </w:r>
+                  <w:proofErr w:type="spellStart"/>
+                  <w:r>
+                    <w:t>text</w:t>
+                  </w:r>
+                  <w:proofErr w:type="spellEnd"/>
+                  <w:r>
+                    <w:t xml:space="preserve"> </w:t>
+                  </w:r>
+                  <w:proofErr w:type="spellStart"/>
+                  <w:r>
+                    <w:t>text</w:t>
+                  </w:r>
+                  <w:proofErr w:type="spellEnd"/>
+                  <w:r>
+                    <w:t xml:space="preserve"> </w:t>
+                  </w:r>
+                  <w:proofErr w:type="spellStart"/>
+                  <w:r>
+                    <w:t>Text</w:t>
+                  </w:r>
+                  <w:proofErr w:type="spellEnd"/>
+                  <w:r>
+                    <w:t xml:space="preserve"> </w:t>
+                  </w:r>
+                  <w:proofErr w:type="spellStart"/>
+                  <w:r>
+                    <w:t>text</w:t>
+                  </w:r>
+                  <w:proofErr w:type="spellEnd"/>
+                  <w:r>
+                    <w:t xml:space="preserve"> </w:t>
+                  </w:r>
+                  <w:proofErr w:type="spellStart"/>
+                  <w:r>
+                    <w:t>text</w:t>
+                  </w:r>
+                  <w:proofErr w:type="spellEnd"/>
+                  <w:r>
+                    <w:t xml:space="preserve"> </w:t>
+                  </w:r>
+                  <w:proofErr w:type="spellStart"/>
+                  <w:r>
+                    <w:t>text</w:t>
+                  </w:r>
+                  <w:proofErr w:type="spellEnd"/>
+                  <w:r>
+                    <w:t xml:space="preserve"> </w:t>
+                  </w:r>
+                  <w:proofErr w:type="spellStart"/>
+                  <w:r>
+                    <w:t>Text</w:t>
+                  </w:r>
+                  <w:proofErr w:type="spellEnd"/>
+                  <w:r>
+                    <w:t xml:space="preserve"> </w:t>
+                  </w:r>
+                  <w:proofErr w:type="spellStart"/>
+                  <w:r>
+                    <w:t>text</w:t>
+                  </w:r>
+                  <w:proofErr w:type="spellEnd"/>
+                  <w:r>
+                    <w:t xml:space="preserve"> </w:t>
+                  </w:r>
+                  <w:proofErr w:type="spellStart"/>
+                  <w:r>
+                    <w:t>text</w:t>
+                  </w:r>
+                  <w:proofErr w:type="spellEnd"/>
+                  <w:r>
+                    <w:t xml:space="preserve"> </w:t>
+                  </w:r>
+                  <w:proofErr w:type="spellStart"/>
+                  <w:r>
+                    <w:t>text</w:t>
+                  </w:r>
+                  <w:proofErr w:type="spellEnd"/>
+                  <w:r>
+                    <w:t xml:space="preserve"> </w:t>
+                  </w:r>
+                  <w:proofErr w:type="spellStart"/>
+                  <w:r>
+                    <w:t>Text</w:t>
+                  </w:r>
+                  <w:proofErr w:type="spellEnd"/>
+                  <w:r>
+                    <w:t xml:space="preserve"> </w:t>
+                  </w:r>
+                  <w:proofErr w:type="spellStart"/>
+                  <w:r>
+                    <w:t>text</w:t>
+                  </w:r>
+                  <w:proofErr w:type="spellEnd"/>
+                  <w:r>
+                    <w:t xml:space="preserve"> </w:t>
+                  </w:r>
+                  <w:proofErr w:type="spellStart"/>
+                  <w:r>
+                    <w:t>text</w:t>
+                  </w:r>
+                  <w:proofErr w:type="spellEnd"/>
+                  <w:r>
+                    <w:t xml:space="preserve"> </w:t>
+                  </w:r>
+                  <w:proofErr w:type="spellStart"/>
+                  <w:r>
+                    <w:t>text</w:t>
+                  </w:r>
+                  <w:proofErr w:type="spellEnd"/>
+                  <w:r>
+                    <w:t xml:space="preserve"> </w:t>
+                  </w:r>
+                  <w:proofErr w:type="spellStart"/>
+                  <w:r>
+                    <w:t>Text</w:t>
+                  </w:r>
+                  <w:proofErr w:type="spellEnd"/>
+                  <w:r>
+                    <w:t xml:space="preserve"> </w:t>
+                  </w:r>
+                  <w:proofErr w:type="spellStart"/>
+                  <w:r>
+                    <w:t>text</w:t>
+                  </w:r>
+                  <w:proofErr w:type="spellEnd"/>
+                  <w:r>
+                    <w:t xml:space="preserve"> </w:t>
+                  </w:r>
+                  <w:proofErr w:type="spellStart"/>
+                  <w:r>
+                    <w:t>text</w:t>
+                  </w:r>
+                  <w:proofErr w:type="spellEnd"/>
+                  <w:r>
+                    <w:t xml:space="preserve"> </w:t>
+                  </w:r>
+                  <w:proofErr w:type="spellStart"/>
+                  <w:r>
+                    <w:t>text</w:t>
+                  </w:r>
+                  <w:proofErr w:type="spellEnd"/>
+                  <w:r>
+                    <w:t xml:space="preserve"> </w:t>
+                  </w:r>
+                  <w:proofErr w:type="spellStart"/>
+                  <w:r>
+                    <w:t>Text</w:t>
+                  </w:r>
+                  <w:proofErr w:type="spellEnd"/>
+                  <w:r>
+                    <w:t xml:space="preserve"> </w:t>
+                  </w:r>
+                  <w:proofErr w:type="spellStart"/>
+                  <w:r>
+                    <w:t>text</w:t>
+                  </w:r>
+                  <w:proofErr w:type="spellEnd"/>
+                  <w:r>
+                    <w:t xml:space="preserve"> </w:t>
+                  </w:r>
+                  <w:proofErr w:type="spellStart"/>
+                  <w:r>
+                    <w:t>text</w:t>
+                  </w:r>
+                  <w:proofErr w:type="spellEnd"/>
+                  <w:r>
+                    <w:t xml:space="preserve"> </w:t>
+                  </w:r>
+                  <w:proofErr w:type="spellStart"/>
+                  <w:r>
+                    <w:t>text</w:t>
+                  </w:r>
+                  <w:proofErr w:type="spellEnd"/>
+                  <w:r>
+                    <w:t xml:space="preserve"> </w:t>
+                  </w:r>
+                  <w:proofErr w:type="spellStart"/>
+                  <w:r>
+                    <w:t>Text</w:t>
+                  </w:r>
+                  <w:proofErr w:type="spellEnd"/>
+                  <w:r>
+                    <w:t xml:space="preserve"> </w:t>
+                  </w:r>
+                  <w:proofErr w:type="spellStart"/>
+                  <w:r>
+                    <w:t>text</w:t>
+                  </w:r>
+                  <w:proofErr w:type="spellEnd"/>
+                  <w:r>
+                    <w:t xml:space="preserve"> </w:t>
+                  </w:r>
+                  <w:proofErr w:type="spellStart"/>
+                  <w:r>
+                    <w:t>text</w:t>
+                  </w:r>
+                  <w:proofErr w:type="spellEnd"/>
+                  <w:r>
+                    <w:t xml:space="preserve"> </w:t>
+                  </w:r>
+                  <w:proofErr w:type="spellStart"/>
+                  <w:r>
+                    <w:t>text</w:t>
+                  </w:r>
+                  <w:proofErr w:type="spellEnd"/>
+                  <w:r>
+                    <w:t xml:space="preserve"> </w:t>
+                  </w:r>
+                  <w:proofErr w:type="spellStart"/>
+                  <w:r>
+                    <w:t>Text</w:t>
+                  </w:r>
+                  <w:proofErr w:type="spellEnd"/>
+                  <w:r>
+                    <w:t xml:space="preserve"> </w:t>
+                  </w:r>
+                  <w:proofErr w:type="spellStart"/>
+                  <w:r>
+                    <w:t>text</w:t>
+                  </w:r>
+                  <w:proofErr w:type="spellEnd"/>
+                  <w:r>
+                    <w:t xml:space="preserve"> </w:t>
+                  </w:r>
+                  <w:proofErr w:type="spellStart"/>
+                  <w:r>
+                    <w:t>text</w:t>
+                  </w:r>
+                  <w:proofErr w:type="spellEnd"/>
+                  <w:r>
+                    <w:t xml:space="preserve"> </w:t>
+                  </w:r>
+                  <w:proofErr w:type="spellStart"/>
+                  <w:r>
+                    <w:t>text</w:t>
+                  </w:r>
+                  <w:proofErr w:type="spellEnd"/>
+                  <w:r>
+                    <w:t xml:space="preserve"> </w:t>
+                  </w:r>
+                  <w:proofErr w:type="spellStart"/>
+                  <w:r>
+                    <w:t>Text</w:t>
+                  </w:r>
+                  <w:proofErr w:type="spellEnd"/>
+                  <w:r>
+                    <w:t xml:space="preserve"> </w:t>
+                  </w:r>
+                  <w:proofErr w:type="spellStart"/>
+                  <w:r>
+                    <w:t>text</w:t>
+                  </w:r>
+                  <w:proofErr w:type="spellEnd"/>
+                  <w:r>
+                    <w:t xml:space="preserve"> </w:t>
+                  </w:r>
+                  <w:proofErr w:type="spellStart"/>
+                  <w:r>
+                    <w:t>text</w:t>
+                  </w:r>
+                  <w:proofErr w:type="spellEnd"/>
+                  <w:r>
+                    <w:t xml:space="preserve"> </w:t>
+                  </w:r>
+                  <w:proofErr w:type="spellStart"/>
+                  <w:r>
+                    <w:t>text</w:t>
+                  </w:r>
+                  <w:proofErr w:type="spellEnd"/>
+                  <w:r>
+                    <w:t xml:space="preserve"> </w:t>
+                  </w:r>
+                  <w:proofErr w:type="spellStart"/>
+                  <w:r>
+                    <w:t>Text</w:t>
+                  </w:r>
+                  <w:proofErr w:type="spellEnd"/>
+                  <w:r>
+                    <w:t xml:space="preserve"> </w:t>
+                  </w:r>
+                  <w:proofErr w:type="spellStart"/>
+                  <w:r>
+                    <w:t>text</w:t>
+                  </w:r>
+                  <w:proofErr w:type="spellEnd"/>
+                  <w:r>
+                    <w:t xml:space="preserve"> </w:t>
+                  </w:r>
+                  <w:proofErr w:type="spellStart"/>
+                  <w:r>
+                    <w:t>text</w:t>
+                  </w:r>
+                  <w:proofErr w:type="spellEnd"/>
+                  <w:r>
+                    <w:t xml:space="preserve"> </w:t>
+                  </w:r>
+                  <w:proofErr w:type="spellStart"/>
+                  <w:r>
+                    <w:t>text</w:t>
+                  </w:r>
+                  <w:proofErr w:type="spellEnd"/>
                 </w:p>
                 <w:p>
                   <w:r>
-                    <w:t>Text text text text Text text text textText text text text Text text text text text text text text Text text text text Text text text text Text text text text Text text text text Text text text text Text text text text Text text text text Text text text text Text text text text</w:t>
-                  </w:r>
+                    <w:t xml:space="preserve">Text </w:t>
+                  </w:r>
+                  <w:proofErr w:type="spellStart"/>
+                  <w:r>
+                    <w:t>text</w:t>
+                  </w:r>
+                  <w:proofErr w:type="spellEnd"/>
+                  <w:r>
+                    <w:t xml:space="preserve"> </w:t>
+                  </w:r>
+                  <w:proofErr w:type="spellStart"/>
+                  <w:r>
+                    <w:t>text</w:t>
+                  </w:r>
+                  <w:proofErr w:type="spellEnd"/>
+                  <w:r>
+                    <w:t xml:space="preserve"> </w:t>
+                  </w:r>
+                  <w:proofErr w:type="spellStart"/>
+                  <w:r>
+                    <w:t>text</w:t>
+                  </w:r>
+                  <w:proofErr w:type="spellEnd"/>
+                  <w:r>
+                    <w:t xml:space="preserve"> </w:t>
+                  </w:r>
+                  <w:proofErr w:type="spellStart"/>
+                  <w:r>
+                    <w:t>Text</w:t>
+                  </w:r>
+                  <w:proofErr w:type="spellEnd"/>
+                  <w:r>
+                    <w:t xml:space="preserve"> </w:t>
+                  </w:r>
+                  <w:proofErr w:type="spellStart"/>
+                  <w:r>
+                    <w:t>text</w:t>
+                  </w:r>
+                  <w:proofErr w:type="spellEnd"/>
+                  <w:r>
+                    <w:t xml:space="preserve"> </w:t>
+                  </w:r>
+                  <w:proofErr w:type="spellStart"/>
+                  <w:r>
+                    <w:t>text</w:t>
+                  </w:r>
+                  <w:proofErr w:type="spellEnd"/>
+                  <w:r>
+                    <w:t xml:space="preserve"> </w:t>
+                  </w:r>
+                  <w:proofErr w:type="spellStart"/>
+                  <w:r>
+                    <w:t>textText</w:t>
+                  </w:r>
+                  <w:proofErr w:type="spellEnd"/>
+                  <w:r>
+                    <w:t xml:space="preserve"> text </w:t>
+                  </w:r>
+                  <w:proofErr w:type="spellStart"/>
+                  <w:r>
+                    <w:t>text</w:t>
+                  </w:r>
+                  <w:proofErr w:type="spellEnd"/>
+                  <w:r>
+                    <w:t xml:space="preserve"> </w:t>
+                  </w:r>
+                  <w:proofErr w:type="spellStart"/>
+                  <w:r>
+                    <w:t>text</w:t>
+                  </w:r>
+                  <w:proofErr w:type="spellEnd"/>
+                  <w:r>
+                    <w:t xml:space="preserve"> </w:t>
+                  </w:r>
+                  <w:proofErr w:type="spellStart"/>
+                  <w:r>
+                    <w:t>Text</w:t>
+                  </w:r>
+                  <w:proofErr w:type="spellEnd"/>
+                  <w:r>
+                    <w:t xml:space="preserve"> </w:t>
+                  </w:r>
+                  <w:proofErr w:type="spellStart"/>
+                  <w:r>
+                    <w:t>text</w:t>
+                  </w:r>
+                  <w:proofErr w:type="spellEnd"/>
+                  <w:r>
+                    <w:t xml:space="preserve"> </w:t>
+                  </w:r>
+                  <w:proofErr w:type="spellStart"/>
+                  <w:r>
+                    <w:t>text</w:t>
+                  </w:r>
+                  <w:proofErr w:type="spellEnd"/>
+                  <w:r>
+                    <w:t xml:space="preserve"> </w:t>
+                  </w:r>
+                  <w:proofErr w:type="spellStart"/>
+                  <w:r>
+                    <w:t>text</w:t>
+                  </w:r>
+                  <w:proofErr w:type="spellEnd"/>
+                  <w:r>
+                    <w:t xml:space="preserve"> </w:t>
+                  </w:r>
+                  <w:proofErr w:type="spellStart"/>
+                  <w:r>
+                    <w:t>text</w:t>
+                  </w:r>
+                  <w:proofErr w:type="spellEnd"/>
+                  <w:r>
+                    <w:t xml:space="preserve"> </w:t>
+                  </w:r>
+                  <w:proofErr w:type="spellStart"/>
+                  <w:r>
+                    <w:t>text</w:t>
+                  </w:r>
+                  <w:proofErr w:type="spellEnd"/>
+                  <w:r>
+                    <w:t xml:space="preserve"> </w:t>
+                  </w:r>
+                  <w:proofErr w:type="spellStart"/>
+                  <w:r>
+                    <w:t>text</w:t>
+                  </w:r>
+                  <w:proofErr w:type="spellEnd"/>
+                  <w:r>
+                    <w:t xml:space="preserve"> </w:t>
+                  </w:r>
+                  <w:proofErr w:type="spellStart"/>
+                  <w:r>
+                    <w:t>text</w:t>
+                  </w:r>
+                  <w:proofErr w:type="spellEnd"/>
+                  <w:r>
+                    <w:t xml:space="preserve"> </w:t>
+                  </w:r>
+                  <w:proofErr w:type="spellStart"/>
+                  <w:r>
+                    <w:t>Text</w:t>
+                  </w:r>
+                  <w:proofErr w:type="spellEnd"/>
+                  <w:r>
+                    <w:t xml:space="preserve"> </w:t>
+                  </w:r>
+                  <w:proofErr w:type="spellStart"/>
+                  <w:r>
+                    <w:t>text</w:t>
+                  </w:r>
+                  <w:proofErr w:type="spellEnd"/>
+                  <w:r>
+                    <w:t xml:space="preserve"> </w:t>
+                  </w:r>
+                  <w:proofErr w:type="spellStart"/>
+                  <w:r>
+                    <w:t>text</w:t>
+                  </w:r>
+                  <w:proofErr w:type="spellEnd"/>
+                  <w:r>
+                    <w:t xml:space="preserve"> </w:t>
+                  </w:r>
+                  <w:proofErr w:type="spellStart"/>
+                  <w:r>
+                    <w:t>text</w:t>
+                  </w:r>
+                  <w:proofErr w:type="spellEnd"/>
+                  <w:r>
+                    <w:t xml:space="preserve"> </w:t>
+                  </w:r>
+                  <w:proofErr w:type="spellStart"/>
+                  <w:r>
+                    <w:t>Text</w:t>
+                  </w:r>
+                  <w:proofErr w:type="spellEnd"/>
+                  <w:r>
+                    <w:t xml:space="preserve"> </w:t>
+                  </w:r>
+                  <w:proofErr w:type="spellStart"/>
+                  <w:r>
+                    <w:t>text</w:t>
+                  </w:r>
+                  <w:proofErr w:type="spellEnd"/>
+                  <w:r>
+                    <w:t xml:space="preserve"> </w:t>
+                  </w:r>
+                  <w:proofErr w:type="spellStart"/>
+                  <w:r>
+                    <w:t>text</w:t>
+                  </w:r>
+                  <w:proofErr w:type="spellEnd"/>
+                  <w:r>
+                    <w:t xml:space="preserve"> </w:t>
+                  </w:r>
+                  <w:proofErr w:type="spellStart"/>
+                  <w:r>
+                    <w:t>text</w:t>
+                  </w:r>
+                  <w:proofErr w:type="spellEnd"/>
+                  <w:r>
+                    <w:t xml:space="preserve"> </w:t>
+                  </w:r>
+                  <w:proofErr w:type="spellStart"/>
+                  <w:r>
+                    <w:t>Text</w:t>
+                  </w:r>
+                  <w:proofErr w:type="spellEnd"/>
+                  <w:r>
+                    <w:t xml:space="preserve"> </w:t>
+                  </w:r>
+                  <w:proofErr w:type="spellStart"/>
+                  <w:r>
+                    <w:t>text</w:t>
+                  </w:r>
+                  <w:proofErr w:type="spellEnd"/>
+                  <w:r>
+                    <w:t xml:space="preserve"> </w:t>
+                  </w:r>
+                  <w:proofErr w:type="spellStart"/>
+                  <w:r>
+                    <w:t>text</w:t>
+                  </w:r>
+                  <w:proofErr w:type="spellEnd"/>
+                  <w:r>
+                    <w:t xml:space="preserve"> </w:t>
+                  </w:r>
+                  <w:proofErr w:type="spellStart"/>
+                  <w:r>
+                    <w:t>text</w:t>
+                  </w:r>
+                  <w:proofErr w:type="spellEnd"/>
+                  <w:r>
+                    <w:t xml:space="preserve"> </w:t>
+                  </w:r>
+                  <w:proofErr w:type="spellStart"/>
+                  <w:r>
+                    <w:t>Text</w:t>
+                  </w:r>
+                  <w:proofErr w:type="spellEnd"/>
+                  <w:r>
+                    <w:t xml:space="preserve"> </w:t>
+                  </w:r>
+                  <w:proofErr w:type="spellStart"/>
+                  <w:r>
+                    <w:t>text</w:t>
+                  </w:r>
+                  <w:proofErr w:type="spellEnd"/>
+                  <w:r>
+                    <w:t xml:space="preserve"> </w:t>
+                  </w:r>
+                  <w:proofErr w:type="spellStart"/>
+                  <w:r>
+                    <w:t>text</w:t>
+                  </w:r>
+                  <w:proofErr w:type="spellEnd"/>
+                  <w:r>
+                    <w:t xml:space="preserve"> </w:t>
+                  </w:r>
+                  <w:proofErr w:type="spellStart"/>
+                  <w:r>
+                    <w:t>text</w:t>
+                  </w:r>
+                  <w:proofErr w:type="spellEnd"/>
+                  <w:r>
+                    <w:t xml:space="preserve"> </w:t>
+                  </w:r>
+                  <w:proofErr w:type="spellStart"/>
+                  <w:r>
+                    <w:t>Text</w:t>
+                  </w:r>
+                  <w:proofErr w:type="spellEnd"/>
+                  <w:r>
+                    <w:t xml:space="preserve"> </w:t>
+                  </w:r>
+                  <w:proofErr w:type="spellStart"/>
+                  <w:r>
+                    <w:t>text</w:t>
+                  </w:r>
+                  <w:proofErr w:type="spellEnd"/>
+                  <w:r>
+                    <w:t xml:space="preserve"> </w:t>
+                  </w:r>
+                  <w:proofErr w:type="spellStart"/>
+                  <w:r>
+                    <w:t>text</w:t>
+                  </w:r>
+                  <w:proofErr w:type="spellEnd"/>
+                  <w:r>
+                    <w:t xml:space="preserve"> </w:t>
+                  </w:r>
+                  <w:proofErr w:type="spellStart"/>
+                  <w:r>
+                    <w:t>text</w:t>
+                  </w:r>
+                  <w:proofErr w:type="spellEnd"/>
+                  <w:r>
+                    <w:t xml:space="preserve"> </w:t>
+                  </w:r>
+                  <w:proofErr w:type="spellStart"/>
+                  <w:r>
+                    <w:t>Text</w:t>
+                  </w:r>
+                  <w:proofErr w:type="spellEnd"/>
+                  <w:r>
+                    <w:t xml:space="preserve"> </w:t>
+                  </w:r>
+                  <w:proofErr w:type="spellStart"/>
+                  <w:r>
+                    <w:t>text</w:t>
+                  </w:r>
+                  <w:proofErr w:type="spellEnd"/>
+                  <w:r>
+                    <w:t xml:space="preserve"> </w:t>
+                  </w:r>
+                  <w:proofErr w:type="spellStart"/>
+                  <w:r>
+                    <w:t>text</w:t>
+                  </w:r>
+                  <w:proofErr w:type="spellEnd"/>
+                  <w:r>
+                    <w:t xml:space="preserve"> </w:t>
+                  </w:r>
+                  <w:proofErr w:type="spellStart"/>
+                  <w:r>
+                    <w:t>text</w:t>
+                  </w:r>
+                  <w:proofErr w:type="spellEnd"/>
+                  <w:r>
+                    <w:t xml:space="preserve"> </w:t>
+                  </w:r>
+                  <w:proofErr w:type="spellStart"/>
+                  <w:r>
+                    <w:t>Text</w:t>
+                  </w:r>
+                  <w:proofErr w:type="spellEnd"/>
+                  <w:r>
+                    <w:t xml:space="preserve"> </w:t>
+                  </w:r>
+                  <w:proofErr w:type="spellStart"/>
+                  <w:r>
+                    <w:t>text</w:t>
+                  </w:r>
+                  <w:proofErr w:type="spellEnd"/>
+                  <w:r>
+                    <w:t xml:space="preserve"> </w:t>
+                  </w:r>
+                  <w:proofErr w:type="spellStart"/>
+                  <w:r>
+                    <w:t>text</w:t>
+                  </w:r>
+                  <w:proofErr w:type="spellEnd"/>
+                  <w:r>
+                    <w:t xml:space="preserve"> </w:t>
+                  </w:r>
+                  <w:proofErr w:type="spellStart"/>
+                  <w:r>
+                    <w:t>text</w:t>
+                  </w:r>
+                  <w:proofErr w:type="spellEnd"/>
+                  <w:r>
+                    <w:t xml:space="preserve"> </w:t>
+                  </w:r>
+                  <w:proofErr w:type="spellStart"/>
+                  <w:r>
+                    <w:t>Text</w:t>
+                  </w:r>
+                  <w:proofErr w:type="spellEnd"/>
+                  <w:r>
+                    <w:t xml:space="preserve"> </w:t>
+                  </w:r>
+                  <w:proofErr w:type="spellStart"/>
+                  <w:r>
+                    <w:t>text</w:t>
+                  </w:r>
+                  <w:proofErr w:type="spellEnd"/>
+                  <w:r>
+                    <w:t xml:space="preserve"> </w:t>
+                  </w:r>
+                  <w:proofErr w:type="spellStart"/>
+                  <w:r>
+                    <w:t>text</w:t>
+                  </w:r>
+                  <w:proofErr w:type="spellEnd"/>
+                  <w:r>
+                    <w:t xml:space="preserve"> </w:t>
+                  </w:r>
+                  <w:proofErr w:type="spellStart"/>
+                  <w:r>
+                    <w:t>text</w:t>
+                  </w:r>
+                  <w:proofErr w:type="spellEnd"/>
+                  <w:r>
+                    <w:t xml:space="preserve"> </w:t>
+                  </w:r>
+                  <w:proofErr w:type="spellStart"/>
+                  <w:r>
+                    <w:t>Text</w:t>
+                  </w:r>
+                  <w:proofErr w:type="spellEnd"/>
+                  <w:r>
+                    <w:t xml:space="preserve"> </w:t>
+                  </w:r>
+                  <w:proofErr w:type="spellStart"/>
+                  <w:r>
+                    <w:t>text</w:t>
+                  </w:r>
+                  <w:proofErr w:type="spellEnd"/>
+                  <w:r>
+                    <w:t xml:space="preserve"> </w:t>
+                  </w:r>
+                  <w:proofErr w:type="spellStart"/>
+                  <w:r>
+                    <w:t>text</w:t>
+                  </w:r>
+                  <w:proofErr w:type="spellEnd"/>
+                  <w:r>
+                    <w:t xml:space="preserve"> </w:t>
+                  </w:r>
+                  <w:proofErr w:type="spellStart"/>
+                  <w:r>
+                    <w:t>text</w:t>
+                  </w:r>
+                  <w:proofErr w:type="spellEnd"/>
                 </w:p>
                 <w:p/>
                 <w:p/>
@@ -323,7 +2007,7 @@
           <w:sz w:val="40"/>
         </w:rPr>
         <w:pict>
-          <v:shape id="_x0000_s1034" type="#_x0000_t202" style="position:absolute;margin-left:-18pt;margin-top:-54pt;width:342pt;height:306pt;z-index:251668480;mso-wrap-edited:f;mso-position-horizontal:absolute;mso-position-vertical:absolute" wrapcoords="0 0 21600 0 21600 21600 0 21600 0 0" filled="f" stroked="f">
+          <v:shape id="_x0000_s1034" type="#_x0000_t202" style="position:absolute;margin-left:-18pt;margin-top:-54pt;width:342pt;height:324pt;z-index:251668480;mso-wrap-edited:f;mso-position-horizontal:absolute;mso-position-vertical:absolute" wrapcoords="0 0 21600 0 21600 21600 0 21600 0 0" filled="f" stroked="f">
             <v:fill o:detectmouseclick="t"/>
             <v:textbox inset=",7.2pt,,7.2pt">
               <w:txbxContent>
@@ -345,7 +2029,20 @@
                 </w:p>
                 <w:p>
                   <w:r>
-                    <w:t xml:space="preserve">Mini “Magic Mushroom” Thai Omlettes </w:t>
+                    <w:t>English cheddar and crackers</w:t>
+                  </w:r>
+                </w:p>
+                <w:p>
+                  <w:r>
+                    <w:t xml:space="preserve">Mini “Magic Mushroom” Thai </w:t>
+                  </w:r>
+                  <w:proofErr w:type="spellStart"/>
+                  <w:r>
+                    <w:t>Omlettes</w:t>
+                  </w:r>
+                  <w:proofErr w:type="spellEnd"/>
+                  <w:r>
+                    <w:t xml:space="preserve"> </w:t>
                   </w:r>
                 </w:p>
                 <w:p>
@@ -385,7 +2082,13 @@
                 </w:p>
                 <w:p>
                   <w:r>
-                    <w:t>Almond Cake with Orange Mascapone Frosting</w:t>
+                    <w:t xml:space="preserve">Almond Cake with Orange </w:t>
+                  </w:r>
+                  <w:r>
+                    <w:t>Cream Cheese</w:t>
+                  </w:r>
+                  <w:r>
+                    <w:t xml:space="preserve"> Frosting</w:t>
                   </w:r>
                 </w:p>
                 <w:p/>

</xml_diff>